<commit_message>
is still going on
</commit_message>
<xml_diff>
--- a/STM32_PCB_Design_w_Altium.docx
+++ b/STM32_PCB_Design_w_Altium.docx
@@ -777,7 +777,18 @@
         <w:spacing w:line="240" w:lineRule="auto"/>
       </w:pPr>
       <w:r>
-        <w:t xml:space="preserve">U? → integrated components </w:t>
+        <w:t>I</w:t>
+      </w:r>
+      <w:r>
+        <w:t xml:space="preserve">? → integrated components </w:t>
+      </w:r>
+    </w:p>
+    <w:p>
+      <w:pPr>
+        <w:spacing w:line="240" w:lineRule="auto"/>
+      </w:pPr>
+      <w:r>
+        <w:t>U? → Microprocessors</w:t>
       </w:r>
     </w:p>
     <w:p>
@@ -931,7 +942,6 @@
         <w:pStyle w:val="Heading3"/>
       </w:pPr>
       <w:r>
-        <w:lastRenderedPageBreak/>
         <w:t>PCB Library (.PcbLib)</w:t>
       </w:r>
     </w:p>
@@ -1023,7 +1033,6 @@
         <w:rPr>
           <w:noProof/>
         </w:rPr>
-        <w:lastRenderedPageBreak/>
         <w:drawing>
           <wp:inline distT="0" distB="0" distL="0" distR="0" wp14:anchorId="61667C45" wp14:editId="7559480E">
             <wp:extent cx="5760720" cy="4438015"/>
@@ -1162,7 +1171,6 @@
         <w:pStyle w:val="Heading3"/>
       </w:pPr>
       <w:r>
-        <w:lastRenderedPageBreak/>
         <w:t>Schematic Library (.SchLib)</w:t>
       </w:r>
     </w:p>
@@ -1462,7 +1470,6 @@
         <w:pStyle w:val="Heading2"/>
       </w:pPr>
       <w:r>
-        <w:lastRenderedPageBreak/>
         <w:t>MPU-60</w:t>
       </w:r>
       <w:r>
@@ -1662,7 +1669,6 @@
         <w:pStyle w:val="Heading3"/>
       </w:pPr>
       <w:r>
-        <w:lastRenderedPageBreak/>
         <w:t>Schematic Library (.SchLib)</w:t>
       </w:r>
     </w:p>
@@ -1843,7 +1849,6 @@
         <w:pStyle w:val="Heading2"/>
       </w:pPr>
       <w:r>
-        <w:lastRenderedPageBreak/>
         <w:t>BMP280 Digital Pressure Sensor</w:t>
       </w:r>
     </w:p>
@@ -2088,10 +2093,7 @@
         </w:rPr>
       </w:pPr>
       <w:r>
-        <w:t>After downloading .step file,</w:t>
-      </w:r>
-      <w:r>
-        <w:t xml:space="preserve"> click </w:t>
+        <w:t xml:space="preserve">After downloading .step file, click </w:t>
       </w:r>
       <w:r>
         <w:rPr>
@@ -2273,11 +2275,2076 @@
         <w:t>Add footprint: Editor → Add Foodpring → Browse → Select PCB footprint → OK → Ok</w:t>
       </w:r>
     </w:p>
+    <w:p>
+      <w:pPr>
+        <w:pStyle w:val="Heading2"/>
+      </w:pPr>
+      <w:r>
+        <w:lastRenderedPageBreak/>
+        <w:t>KLS1-TF-003 Micro SD Card Holder</w:t>
+      </w:r>
+    </w:p>
+    <w:p>
+      <w:pPr>
+        <w:pStyle w:val="Heading3"/>
+      </w:pPr>
+      <w:r>
+        <w:t>PCB Library (.PcbLib)</w:t>
+      </w:r>
+    </w:p>
+    <w:p>
+      <w:r>
+        <w:t xml:space="preserve">For micro SD card holder, Altium does not provide any footprint wizard. Therefore, it should be made by drawing by hand. However, to draw pcb footprint, we need footprint schematic which is provided by the manufacturer or third part sites. </w:t>
+      </w:r>
+      <w:hyperlink r:id="rId33" w:history="1">
+        <w:r>
+          <w:rPr>
+            <w:rStyle w:val="Hyperlink"/>
+          </w:rPr>
+          <w:t>Here</w:t>
+        </w:r>
+      </w:hyperlink>
+    </w:p>
+    <w:p>
+      <w:pPr>
+        <w:keepNext/>
+        <w:jc w:val="center"/>
+      </w:pPr>
+      <w:r>
+        <w:rPr>
+          <w:noProof/>
+        </w:rPr>
+        <w:drawing>
+          <wp:inline distT="0" distB="0" distL="0" distR="0" wp14:anchorId="7862E339" wp14:editId="3C8E5A44">
+            <wp:extent cx="3617144" cy="3600000"/>
+            <wp:effectExtent l="0" t="0" r="2540" b="635"/>
+            <wp:docPr id="5" name="Picture 5"/>
+            <wp:cNvGraphicFramePr>
+              <a:graphicFrameLocks xmlns:a="http://schemas.openxmlformats.org/drawingml/2006/main" noChangeAspect="1"/>
+            </wp:cNvGraphicFramePr>
+            <a:graphic xmlns:a="http://schemas.openxmlformats.org/drawingml/2006/main">
+              <a:graphicData uri="http://schemas.openxmlformats.org/drawingml/2006/picture">
+                <pic:pic xmlns:pic="http://schemas.openxmlformats.org/drawingml/2006/picture">
+                  <pic:nvPicPr>
+                    <pic:cNvPr id="1" name=""/>
+                    <pic:cNvPicPr/>
+                  </pic:nvPicPr>
+                  <pic:blipFill>
+                    <a:blip r:embed="rId34"/>
+                    <a:stretch>
+                      <a:fillRect/>
+                    </a:stretch>
+                  </pic:blipFill>
+                  <pic:spPr>
+                    <a:xfrm>
+                      <a:off x="0" y="0"/>
+                      <a:ext cx="3617144" cy="3600000"/>
+                    </a:xfrm>
+                    <a:prstGeom prst="rect">
+                      <a:avLst/>
+                    </a:prstGeom>
+                  </pic:spPr>
+                </pic:pic>
+              </a:graphicData>
+            </a:graphic>
+          </wp:inline>
+        </w:drawing>
+      </w:r>
+    </w:p>
+    <w:p>
+      <w:pPr>
+        <w:pStyle w:val="Caption"/>
+        <w:jc w:val="center"/>
+      </w:pPr>
+      <w:r>
+        <w:t xml:space="preserve">Figure </w:t>
+      </w:r>
+      <w:r>
+        <w:fldChar w:fldCharType="begin"/>
+      </w:r>
+      <w:r>
+        <w:instrText xml:space="preserve"> SEQ Figure \* ARABIC </w:instrText>
+      </w:r>
+      <w:r>
+        <w:fldChar w:fldCharType="separate"/>
+      </w:r>
+      <w:r>
+        <w:rPr>
+          <w:noProof/>
+        </w:rPr>
+        <w:t>18</w:t>
+      </w:r>
+      <w:r>
+        <w:fldChar w:fldCharType="end"/>
+      </w:r>
+      <w:r>
+        <w:t>. KLS1-TF-003 footprint</w:t>
+      </w:r>
+    </w:p>
+    <w:p/>
+    <w:p>
+      <w:pPr>
+        <w:keepNext/>
+        <w:jc w:val="center"/>
+      </w:pPr>
+      <w:r>
+        <w:rPr>
+          <w:noProof/>
+        </w:rPr>
+        <w:drawing>
+          <wp:inline distT="0" distB="0" distL="0" distR="0" wp14:anchorId="440245C5" wp14:editId="27B84129">
+            <wp:extent cx="2161430" cy="1800000"/>
+            <wp:effectExtent l="0" t="0" r="0" b="0"/>
+            <wp:docPr id="7" name="Picture 7"/>
+            <wp:cNvGraphicFramePr>
+              <a:graphicFrameLocks xmlns:a="http://schemas.openxmlformats.org/drawingml/2006/main" noChangeAspect="1"/>
+            </wp:cNvGraphicFramePr>
+            <a:graphic xmlns:a="http://schemas.openxmlformats.org/drawingml/2006/main">
+              <a:graphicData uri="http://schemas.openxmlformats.org/drawingml/2006/picture">
+                <pic:pic xmlns:pic="http://schemas.openxmlformats.org/drawingml/2006/picture">
+                  <pic:nvPicPr>
+                    <pic:cNvPr id="1" name=""/>
+                    <pic:cNvPicPr/>
+                  </pic:nvPicPr>
+                  <pic:blipFill>
+                    <a:blip r:embed="rId35"/>
+                    <a:stretch>
+                      <a:fillRect/>
+                    </a:stretch>
+                  </pic:blipFill>
+                  <pic:spPr>
+                    <a:xfrm>
+                      <a:off x="0" y="0"/>
+                      <a:ext cx="2161430" cy="1800000"/>
+                    </a:xfrm>
+                    <a:prstGeom prst="rect">
+                      <a:avLst/>
+                    </a:prstGeom>
+                  </pic:spPr>
+                </pic:pic>
+              </a:graphicData>
+            </a:graphic>
+          </wp:inline>
+        </w:drawing>
+      </w:r>
+    </w:p>
+    <w:p>
+      <w:pPr>
+        <w:pStyle w:val="Caption"/>
+        <w:jc w:val="center"/>
+      </w:pPr>
+      <w:r>
+        <w:t xml:space="preserve">Figure </w:t>
+      </w:r>
+      <w:r>
+        <w:fldChar w:fldCharType="begin"/>
+      </w:r>
+      <w:r>
+        <w:instrText xml:space="preserve"> SEQ Figure \* ARABIC </w:instrText>
+      </w:r>
+      <w:r>
+        <w:fldChar w:fldCharType="separate"/>
+      </w:r>
+      <w:r>
+        <w:rPr>
+          <w:noProof/>
+        </w:rPr>
+        <w:t>19</w:t>
+      </w:r>
+      <w:r>
+        <w:fldChar w:fldCharType="end"/>
+      </w:r>
+      <w:r>
+        <w:t>. PCB schematic of KLS1-TF-003</w:t>
+      </w:r>
+    </w:p>
+    <w:p>
+      <w:r>
+        <w:lastRenderedPageBreak/>
+        <w:t xml:space="preserve">Now, we need to add 3D body of the </w:t>
+      </w:r>
+      <w:r>
+        <w:t xml:space="preserve">micro SD card holder. </w:t>
+      </w:r>
+      <w:hyperlink r:id="rId36" w:history="1">
+        <w:r>
+          <w:rPr>
+            <w:rStyle w:val="Hyperlink"/>
+          </w:rPr>
+          <w:t>ComponentSearc</w:t>
+        </w:r>
+        <w:r>
+          <w:rPr>
+            <w:rStyle w:val="Hyperlink"/>
+          </w:rPr>
+          <w:t>h</w:t>
+        </w:r>
+        <w:r>
+          <w:rPr>
+            <w:rStyle w:val="Hyperlink"/>
+          </w:rPr>
+          <w:t>E</w:t>
+        </w:r>
+        <w:r>
+          <w:rPr>
+            <w:rStyle w:val="Hyperlink"/>
+          </w:rPr>
+          <w:t>n</w:t>
+        </w:r>
+        <w:r>
+          <w:rPr>
+            <w:rStyle w:val="Hyperlink"/>
+          </w:rPr>
+          <w:t>gine KLS1-TF-003</w:t>
+        </w:r>
+      </w:hyperlink>
+    </w:p>
+    <w:p>
+      <w:pPr>
+        <w:keepNext/>
+        <w:jc w:val="center"/>
+      </w:pPr>
+      <w:r>
+        <w:rPr>
+          <w:noProof/>
+        </w:rPr>
+        <w:drawing>
+          <wp:inline distT="0" distB="0" distL="0" distR="0" wp14:anchorId="0E028AAC" wp14:editId="1E40AD3C">
+            <wp:extent cx="1849412" cy="1800000"/>
+            <wp:effectExtent l="0" t="0" r="0" b="0"/>
+            <wp:docPr id="8" name="Picture 8"/>
+            <wp:cNvGraphicFramePr>
+              <a:graphicFrameLocks xmlns:a="http://schemas.openxmlformats.org/drawingml/2006/main" noChangeAspect="1"/>
+            </wp:cNvGraphicFramePr>
+            <a:graphic xmlns:a="http://schemas.openxmlformats.org/drawingml/2006/main">
+              <a:graphicData uri="http://schemas.openxmlformats.org/drawingml/2006/picture">
+                <pic:pic xmlns:pic="http://schemas.openxmlformats.org/drawingml/2006/picture">
+                  <pic:nvPicPr>
+                    <pic:cNvPr id="1" name=""/>
+                    <pic:cNvPicPr/>
+                  </pic:nvPicPr>
+                  <pic:blipFill>
+                    <a:blip r:embed="rId37"/>
+                    <a:stretch>
+                      <a:fillRect/>
+                    </a:stretch>
+                  </pic:blipFill>
+                  <pic:spPr>
+                    <a:xfrm>
+                      <a:off x="0" y="0"/>
+                      <a:ext cx="1849412" cy="1800000"/>
+                    </a:xfrm>
+                    <a:prstGeom prst="rect">
+                      <a:avLst/>
+                    </a:prstGeom>
+                  </pic:spPr>
+                </pic:pic>
+              </a:graphicData>
+            </a:graphic>
+          </wp:inline>
+        </w:drawing>
+      </w:r>
+    </w:p>
+    <w:p>
+      <w:pPr>
+        <w:pStyle w:val="Caption"/>
+        <w:jc w:val="center"/>
+      </w:pPr>
+      <w:r>
+        <w:t xml:space="preserve">Figure </w:t>
+      </w:r>
+      <w:r>
+        <w:fldChar w:fldCharType="begin"/>
+      </w:r>
+      <w:r>
+        <w:instrText xml:space="preserve"> SEQ Figure \* ARABIC </w:instrText>
+      </w:r>
+      <w:r>
+        <w:fldChar w:fldCharType="separate"/>
+      </w:r>
+      <w:r>
+        <w:rPr>
+          <w:noProof/>
+        </w:rPr>
+        <w:t>20</w:t>
+      </w:r>
+      <w:r>
+        <w:fldChar w:fldCharType="end"/>
+      </w:r>
+      <w:r>
+        <w:t>. 3D Body of KLS1-TF-003</w:t>
+      </w:r>
+    </w:p>
+    <w:p>
+      <w:pPr>
+        <w:pStyle w:val="Heading3"/>
+      </w:pPr>
+      <w:r>
+        <w:t xml:space="preserve">Schematic Library (.SchLib) </w:t>
+      </w:r>
+    </w:p>
+    <w:p>
+      <w:r>
+        <w:t>We have PIN assignment manufacturer provides to us.</w:t>
+      </w:r>
+    </w:p>
+    <w:p>
+      <w:pPr>
+        <w:keepNext/>
+        <w:jc w:val="center"/>
+      </w:pPr>
+      <w:r>
+        <w:rPr>
+          <w:noProof/>
+        </w:rPr>
+        <w:drawing>
+          <wp:inline distT="0" distB="0" distL="0" distR="0" wp14:anchorId="4159484E" wp14:editId="1937B46D">
+            <wp:extent cx="2619375" cy="3009900"/>
+            <wp:effectExtent l="0" t="0" r="9525" b="0"/>
+            <wp:docPr id="6" name="Picture 6"/>
+            <wp:cNvGraphicFramePr>
+              <a:graphicFrameLocks xmlns:a="http://schemas.openxmlformats.org/drawingml/2006/main" noChangeAspect="1"/>
+            </wp:cNvGraphicFramePr>
+            <a:graphic xmlns:a="http://schemas.openxmlformats.org/drawingml/2006/main">
+              <a:graphicData uri="http://schemas.openxmlformats.org/drawingml/2006/picture">
+                <pic:pic xmlns:pic="http://schemas.openxmlformats.org/drawingml/2006/picture">
+                  <pic:nvPicPr>
+                    <pic:cNvPr id="1" name=""/>
+                    <pic:cNvPicPr/>
+                  </pic:nvPicPr>
+                  <pic:blipFill>
+                    <a:blip r:embed="rId38"/>
+                    <a:stretch>
+                      <a:fillRect/>
+                    </a:stretch>
+                  </pic:blipFill>
+                  <pic:spPr>
+                    <a:xfrm>
+                      <a:off x="0" y="0"/>
+                      <a:ext cx="2619375" cy="3009900"/>
+                    </a:xfrm>
+                    <a:prstGeom prst="rect">
+                      <a:avLst/>
+                    </a:prstGeom>
+                  </pic:spPr>
+                </pic:pic>
+              </a:graphicData>
+            </a:graphic>
+          </wp:inline>
+        </w:drawing>
+      </w:r>
+    </w:p>
+    <w:p>
+      <w:pPr>
+        <w:pStyle w:val="Caption"/>
+        <w:jc w:val="center"/>
+      </w:pPr>
+      <w:r>
+        <w:t xml:space="preserve">Figure </w:t>
+      </w:r>
+      <w:r>
+        <w:fldChar w:fldCharType="begin"/>
+      </w:r>
+      <w:r>
+        <w:instrText xml:space="preserve"> SEQ Figure \* ARABIC </w:instrText>
+      </w:r>
+      <w:r>
+        <w:fldChar w:fldCharType="separate"/>
+      </w:r>
+      <w:r>
+        <w:rPr>
+          <w:noProof/>
+        </w:rPr>
+        <w:t>21</w:t>
+      </w:r>
+      <w:r>
+        <w:fldChar w:fldCharType="end"/>
+      </w:r>
+      <w:r>
+        <w:t>. PIN assignment of KLS1-TF-003</w:t>
+      </w:r>
+    </w:p>
+    <w:p/>
+    <w:p/>
+    <w:p/>
+    <w:p>
+      <w:r>
+        <w:lastRenderedPageBreak/>
+        <w:t>Now, we need to create schematic of the micro sd card:</w:t>
+      </w:r>
+    </w:p>
+    <w:p>
+      <w:pPr>
+        <w:keepNext/>
+        <w:jc w:val="center"/>
+      </w:pPr>
+      <w:r>
+        <w:rPr>
+          <w:noProof/>
+        </w:rPr>
+        <w:drawing>
+          <wp:inline distT="0" distB="0" distL="0" distR="0" wp14:anchorId="029D10B1" wp14:editId="2C58682F">
+            <wp:extent cx="1178873" cy="1800000"/>
+            <wp:effectExtent l="0" t="0" r="2540" b="0"/>
+            <wp:docPr id="9" name="Picture 9"/>
+            <wp:cNvGraphicFramePr>
+              <a:graphicFrameLocks xmlns:a="http://schemas.openxmlformats.org/drawingml/2006/main" noChangeAspect="1"/>
+            </wp:cNvGraphicFramePr>
+            <a:graphic xmlns:a="http://schemas.openxmlformats.org/drawingml/2006/main">
+              <a:graphicData uri="http://schemas.openxmlformats.org/drawingml/2006/picture">
+                <pic:pic xmlns:pic="http://schemas.openxmlformats.org/drawingml/2006/picture">
+                  <pic:nvPicPr>
+                    <pic:cNvPr id="1" name=""/>
+                    <pic:cNvPicPr/>
+                  </pic:nvPicPr>
+                  <pic:blipFill>
+                    <a:blip r:embed="rId39"/>
+                    <a:stretch>
+                      <a:fillRect/>
+                    </a:stretch>
+                  </pic:blipFill>
+                  <pic:spPr>
+                    <a:xfrm>
+                      <a:off x="0" y="0"/>
+                      <a:ext cx="1178873" cy="1800000"/>
+                    </a:xfrm>
+                    <a:prstGeom prst="rect">
+                      <a:avLst/>
+                    </a:prstGeom>
+                  </pic:spPr>
+                </pic:pic>
+              </a:graphicData>
+            </a:graphic>
+          </wp:inline>
+        </w:drawing>
+      </w:r>
+    </w:p>
+    <w:p>
+      <w:pPr>
+        <w:pStyle w:val="Caption"/>
+        <w:jc w:val="center"/>
+      </w:pPr>
+      <w:r>
+        <w:t xml:space="preserve">Figure </w:t>
+      </w:r>
+      <w:r>
+        <w:fldChar w:fldCharType="begin"/>
+      </w:r>
+      <w:r>
+        <w:instrText xml:space="preserve"> SEQ Figure \* ARABIC </w:instrText>
+      </w:r>
+      <w:r>
+        <w:fldChar w:fldCharType="separate"/>
+      </w:r>
+      <w:r>
+        <w:rPr>
+          <w:noProof/>
+        </w:rPr>
+        <w:t>22</w:t>
+      </w:r>
+      <w:r>
+        <w:fldChar w:fldCharType="end"/>
+      </w:r>
+      <w:r>
+        <w:t>. Schematic of micro sd card holder</w:t>
+      </w:r>
+    </w:p>
+    <w:p/>
+    <w:p>
+      <w:r>
+        <w:t>After adding footprint of micro sd card, it is completed.</w:t>
+      </w:r>
+    </w:p>
+    <w:p/>
+    <w:p>
+      <w:pPr>
+        <w:pStyle w:val="Heading2"/>
+      </w:pPr>
+      <w:r>
+        <w:t>Terminal Library</w:t>
+      </w:r>
+    </w:p>
+    <w:p>
+      <w:pPr>
+        <w:pStyle w:val="Heading3"/>
+      </w:pPr>
+      <w:r>
+        <w:t>PCB Library (.PcbLib)</w:t>
+      </w:r>
+    </w:p>
+    <w:p>
+      <w:r>
+        <w:t>We need terminal library which we will use in our PCB design.</w:t>
+      </w:r>
+    </w:p>
+    <w:p>
+      <w:pPr>
+        <w:keepNext/>
+        <w:jc w:val="center"/>
+      </w:pPr>
+      <w:r>
+        <w:rPr>
+          <w:noProof/>
+        </w:rPr>
+        <w:drawing>
+          <wp:inline distT="0" distB="0" distL="0" distR="0" wp14:anchorId="11F49056" wp14:editId="362976AD">
+            <wp:extent cx="2217722" cy="1800000"/>
+            <wp:effectExtent l="0" t="0" r="0" b="0"/>
+            <wp:docPr id="10" name="Picture 10"/>
+            <wp:cNvGraphicFramePr>
+              <a:graphicFrameLocks xmlns:a="http://schemas.openxmlformats.org/drawingml/2006/main" noChangeAspect="1"/>
+            </wp:cNvGraphicFramePr>
+            <a:graphic xmlns:a="http://schemas.openxmlformats.org/drawingml/2006/main">
+              <a:graphicData uri="http://schemas.openxmlformats.org/drawingml/2006/picture">
+                <pic:pic xmlns:pic="http://schemas.openxmlformats.org/drawingml/2006/picture">
+                  <pic:nvPicPr>
+                    <pic:cNvPr id="1" name=""/>
+                    <pic:cNvPicPr/>
+                  </pic:nvPicPr>
+                  <pic:blipFill>
+                    <a:blip r:embed="rId40"/>
+                    <a:stretch>
+                      <a:fillRect/>
+                    </a:stretch>
+                  </pic:blipFill>
+                  <pic:spPr>
+                    <a:xfrm>
+                      <a:off x="0" y="0"/>
+                      <a:ext cx="2217722" cy="1800000"/>
+                    </a:xfrm>
+                    <a:prstGeom prst="rect">
+                      <a:avLst/>
+                    </a:prstGeom>
+                  </pic:spPr>
+                </pic:pic>
+              </a:graphicData>
+            </a:graphic>
+          </wp:inline>
+        </w:drawing>
+      </w:r>
+    </w:p>
+    <w:p>
+      <w:pPr>
+        <w:pStyle w:val="Caption"/>
+        <w:jc w:val="center"/>
+      </w:pPr>
+      <w:r>
+        <w:t xml:space="preserve">Figure </w:t>
+      </w:r>
+      <w:r>
+        <w:fldChar w:fldCharType="begin"/>
+      </w:r>
+      <w:r>
+        <w:instrText xml:space="preserve"> SEQ Figure \* ARABIC </w:instrText>
+      </w:r>
+      <w:r>
+        <w:fldChar w:fldCharType="separate"/>
+      </w:r>
+      <w:r>
+        <w:rPr>
+          <w:noProof/>
+        </w:rPr>
+        <w:t>23</w:t>
+      </w:r>
+      <w:r>
+        <w:fldChar w:fldCharType="end"/>
+      </w:r>
+      <w:r>
+        <w:t>. Terminal PCB footprint</w:t>
+      </w:r>
+    </w:p>
+    <w:p/>
+    <w:p>
+      <w:pPr>
+        <w:keepNext/>
+        <w:jc w:val="center"/>
+      </w:pPr>
+      <w:r>
+        <w:rPr>
+          <w:noProof/>
+        </w:rPr>
+        <w:lastRenderedPageBreak/>
+        <w:drawing>
+          <wp:inline distT="0" distB="0" distL="0" distR="0" wp14:anchorId="624D6EFB" wp14:editId="324C8822">
+            <wp:extent cx="1263673" cy="1800000"/>
+            <wp:effectExtent l="0" t="0" r="0" b="0"/>
+            <wp:docPr id="12" name="Picture 12"/>
+            <wp:cNvGraphicFramePr>
+              <a:graphicFrameLocks xmlns:a="http://schemas.openxmlformats.org/drawingml/2006/main" noChangeAspect="1"/>
+            </wp:cNvGraphicFramePr>
+            <a:graphic xmlns:a="http://schemas.openxmlformats.org/drawingml/2006/main">
+              <a:graphicData uri="http://schemas.openxmlformats.org/drawingml/2006/picture">
+                <pic:pic xmlns:pic="http://schemas.openxmlformats.org/drawingml/2006/picture">
+                  <pic:nvPicPr>
+                    <pic:cNvPr id="1" name=""/>
+                    <pic:cNvPicPr/>
+                  </pic:nvPicPr>
+                  <pic:blipFill>
+                    <a:blip r:embed="rId41"/>
+                    <a:stretch>
+                      <a:fillRect/>
+                    </a:stretch>
+                  </pic:blipFill>
+                  <pic:spPr>
+                    <a:xfrm>
+                      <a:off x="0" y="0"/>
+                      <a:ext cx="1263673" cy="1800000"/>
+                    </a:xfrm>
+                    <a:prstGeom prst="rect">
+                      <a:avLst/>
+                    </a:prstGeom>
+                  </pic:spPr>
+                </pic:pic>
+              </a:graphicData>
+            </a:graphic>
+          </wp:inline>
+        </w:drawing>
+      </w:r>
+    </w:p>
+    <w:p>
+      <w:pPr>
+        <w:pStyle w:val="Caption"/>
+        <w:jc w:val="center"/>
+      </w:pPr>
+      <w:r>
+        <w:t xml:space="preserve">Figure </w:t>
+      </w:r>
+      <w:r>
+        <w:fldChar w:fldCharType="begin"/>
+      </w:r>
+      <w:r>
+        <w:instrText xml:space="preserve"> SEQ Figure \* ARABIC </w:instrText>
+      </w:r>
+      <w:r>
+        <w:fldChar w:fldCharType="separate"/>
+      </w:r>
+      <w:r>
+        <w:rPr>
+          <w:noProof/>
+        </w:rPr>
+        <w:t>24</w:t>
+      </w:r>
+      <w:r>
+        <w:fldChar w:fldCharType="end"/>
+      </w:r>
+      <w:r>
+        <w:t>. 3D body of terminal</w:t>
+      </w:r>
+    </w:p>
+    <w:p/>
+    <w:p/>
+    <w:p>
+      <w:pPr>
+        <w:pStyle w:val="Heading3"/>
+      </w:pPr>
+      <w:r>
+        <w:t>Schematic Library (.SchLib)</w:t>
+      </w:r>
+    </w:p>
+    <w:p>
+      <w:pPr>
+        <w:keepNext/>
+        <w:jc w:val="center"/>
+      </w:pPr>
+      <w:r>
+        <w:rPr>
+          <w:noProof/>
+        </w:rPr>
+        <w:drawing>
+          <wp:inline distT="0" distB="0" distL="0" distR="0" wp14:anchorId="33FE7D31" wp14:editId="4212590C">
+            <wp:extent cx="1676712" cy="1800000"/>
+            <wp:effectExtent l="0" t="0" r="0" b="0"/>
+            <wp:docPr id="13" name="Picture 13"/>
+            <wp:cNvGraphicFramePr>
+              <a:graphicFrameLocks xmlns:a="http://schemas.openxmlformats.org/drawingml/2006/main" noChangeAspect="1"/>
+            </wp:cNvGraphicFramePr>
+            <a:graphic xmlns:a="http://schemas.openxmlformats.org/drawingml/2006/main">
+              <a:graphicData uri="http://schemas.openxmlformats.org/drawingml/2006/picture">
+                <pic:pic xmlns:pic="http://schemas.openxmlformats.org/drawingml/2006/picture">
+                  <pic:nvPicPr>
+                    <pic:cNvPr id="1" name=""/>
+                    <pic:cNvPicPr/>
+                  </pic:nvPicPr>
+                  <pic:blipFill>
+                    <a:blip r:embed="rId42"/>
+                    <a:stretch>
+                      <a:fillRect/>
+                    </a:stretch>
+                  </pic:blipFill>
+                  <pic:spPr>
+                    <a:xfrm>
+                      <a:off x="0" y="0"/>
+                      <a:ext cx="1676712" cy="1800000"/>
+                    </a:xfrm>
+                    <a:prstGeom prst="rect">
+                      <a:avLst/>
+                    </a:prstGeom>
+                  </pic:spPr>
+                </pic:pic>
+              </a:graphicData>
+            </a:graphic>
+          </wp:inline>
+        </w:drawing>
+      </w:r>
+    </w:p>
+    <w:p>
+      <w:pPr>
+        <w:pStyle w:val="Caption"/>
+        <w:jc w:val="center"/>
+      </w:pPr>
+      <w:r>
+        <w:t xml:space="preserve">Figure </w:t>
+      </w:r>
+      <w:r>
+        <w:fldChar w:fldCharType="begin"/>
+      </w:r>
+      <w:r>
+        <w:instrText xml:space="preserve"> SEQ Figure \* ARABIC </w:instrText>
+      </w:r>
+      <w:r>
+        <w:fldChar w:fldCharType="separate"/>
+      </w:r>
+      <w:r>
+        <w:rPr>
+          <w:noProof/>
+        </w:rPr>
+        <w:t>25</w:t>
+      </w:r>
+      <w:r>
+        <w:fldChar w:fldCharType="end"/>
+      </w:r>
+      <w:r>
+        <w:t>. Schematic of terminal</w:t>
+      </w:r>
+    </w:p>
     <w:p/>
     <w:p/>
     <w:p/>
     <w:p/>
     <w:p/>
+    <w:p/>
+    <w:p>
+      <w:pPr>
+        <w:pStyle w:val="Heading2"/>
+      </w:pPr>
+      <w:r>
+        <w:lastRenderedPageBreak/>
+        <w:t xml:space="preserve">Buzzer </w:t>
+      </w:r>
+    </w:p>
+    <w:p>
+      <w:pPr>
+        <w:pStyle w:val="Heading3"/>
+      </w:pPr>
+      <w:r>
+        <w:t>PCB Library (.PcbLib)</w:t>
+      </w:r>
+    </w:p>
+    <w:p>
+      <w:r>
+        <w:t xml:space="preserve">The mechanical drawing which is provided by </w:t>
+      </w:r>
+      <w:hyperlink r:id="rId43" w:history="1">
+        <w:r>
+          <w:rPr>
+            <w:rStyle w:val="Hyperlink"/>
+          </w:rPr>
+          <w:t>octapart</w:t>
+        </w:r>
+      </w:hyperlink>
+    </w:p>
+    <w:p>
+      <w:pPr>
+        <w:keepNext/>
+        <w:jc w:val="center"/>
+      </w:pPr>
+      <w:r>
+        <w:rPr>
+          <w:noProof/>
+        </w:rPr>
+        <w:drawing>
+          <wp:inline distT="0" distB="0" distL="0" distR="0" wp14:anchorId="226868E0" wp14:editId="28921579">
+            <wp:extent cx="5760720" cy="1920240"/>
+            <wp:effectExtent l="0" t="0" r="0" b="3810"/>
+            <wp:docPr id="14" name="Picture 14"/>
+            <wp:cNvGraphicFramePr>
+              <a:graphicFrameLocks xmlns:a="http://schemas.openxmlformats.org/drawingml/2006/main" noChangeAspect="1"/>
+            </wp:cNvGraphicFramePr>
+            <a:graphic xmlns:a="http://schemas.openxmlformats.org/drawingml/2006/main">
+              <a:graphicData uri="http://schemas.openxmlformats.org/drawingml/2006/picture">
+                <pic:pic xmlns:pic="http://schemas.openxmlformats.org/drawingml/2006/picture">
+                  <pic:nvPicPr>
+                    <pic:cNvPr id="1" name=""/>
+                    <pic:cNvPicPr/>
+                  </pic:nvPicPr>
+                  <pic:blipFill>
+                    <a:blip r:embed="rId44"/>
+                    <a:stretch>
+                      <a:fillRect/>
+                    </a:stretch>
+                  </pic:blipFill>
+                  <pic:spPr>
+                    <a:xfrm>
+                      <a:off x="0" y="0"/>
+                      <a:ext cx="5760720" cy="1920240"/>
+                    </a:xfrm>
+                    <a:prstGeom prst="rect">
+                      <a:avLst/>
+                    </a:prstGeom>
+                  </pic:spPr>
+                </pic:pic>
+              </a:graphicData>
+            </a:graphic>
+          </wp:inline>
+        </w:drawing>
+      </w:r>
+    </w:p>
+    <w:p>
+      <w:pPr>
+        <w:pStyle w:val="Caption"/>
+        <w:jc w:val="center"/>
+      </w:pPr>
+      <w:r>
+        <w:t xml:space="preserve">Figure </w:t>
+      </w:r>
+      <w:r>
+        <w:fldChar w:fldCharType="begin"/>
+      </w:r>
+      <w:r>
+        <w:instrText xml:space="preserve"> SEQ Figure \* ARABIC </w:instrText>
+      </w:r>
+      <w:r>
+        <w:fldChar w:fldCharType="separate"/>
+      </w:r>
+      <w:r>
+        <w:rPr>
+          <w:noProof/>
+        </w:rPr>
+        <w:t>26</w:t>
+      </w:r>
+      <w:r>
+        <w:fldChar w:fldCharType="end"/>
+      </w:r>
+      <w:r>
+        <w:t>. Mechanical drawing of buzzer</w:t>
+      </w:r>
+    </w:p>
+    <w:p>
+      <w:r>
+        <w:t>Let’s draw it in Altium:</w:t>
+      </w:r>
+    </w:p>
+    <w:p>
+      <w:pPr>
+        <w:keepNext/>
+        <w:jc w:val="center"/>
+      </w:pPr>
+      <w:r>
+        <w:rPr>
+          <w:noProof/>
+        </w:rPr>
+        <w:drawing>
+          <wp:inline distT="0" distB="0" distL="0" distR="0" wp14:anchorId="6EB82DEA" wp14:editId="531055F7">
+            <wp:extent cx="2062339" cy="1800000"/>
+            <wp:effectExtent l="0" t="0" r="0" b="0"/>
+            <wp:docPr id="15" name="Picture 15"/>
+            <wp:cNvGraphicFramePr>
+              <a:graphicFrameLocks xmlns:a="http://schemas.openxmlformats.org/drawingml/2006/main" noChangeAspect="1"/>
+            </wp:cNvGraphicFramePr>
+            <a:graphic xmlns:a="http://schemas.openxmlformats.org/drawingml/2006/main">
+              <a:graphicData uri="http://schemas.openxmlformats.org/drawingml/2006/picture">
+                <pic:pic xmlns:pic="http://schemas.openxmlformats.org/drawingml/2006/picture">
+                  <pic:nvPicPr>
+                    <pic:cNvPr id="1" name=""/>
+                    <pic:cNvPicPr/>
+                  </pic:nvPicPr>
+                  <pic:blipFill>
+                    <a:blip r:embed="rId45"/>
+                    <a:stretch>
+                      <a:fillRect/>
+                    </a:stretch>
+                  </pic:blipFill>
+                  <pic:spPr>
+                    <a:xfrm>
+                      <a:off x="0" y="0"/>
+                      <a:ext cx="2062339" cy="1800000"/>
+                    </a:xfrm>
+                    <a:prstGeom prst="rect">
+                      <a:avLst/>
+                    </a:prstGeom>
+                  </pic:spPr>
+                </pic:pic>
+              </a:graphicData>
+            </a:graphic>
+          </wp:inline>
+        </w:drawing>
+      </w:r>
+    </w:p>
+    <w:p>
+      <w:pPr>
+        <w:pStyle w:val="Caption"/>
+        <w:jc w:val="center"/>
+      </w:pPr>
+      <w:r>
+        <w:t xml:space="preserve">Figure </w:t>
+      </w:r>
+      <w:r>
+        <w:fldChar w:fldCharType="begin"/>
+      </w:r>
+      <w:r>
+        <w:instrText xml:space="preserve"> SEQ Figure \* ARABIC </w:instrText>
+      </w:r>
+      <w:r>
+        <w:fldChar w:fldCharType="separate"/>
+      </w:r>
+      <w:r>
+        <w:rPr>
+          <w:noProof/>
+        </w:rPr>
+        <w:t>27</w:t>
+      </w:r>
+      <w:r>
+        <w:fldChar w:fldCharType="end"/>
+      </w:r>
+      <w:r>
+        <w:t>. PCB footprint of buzzer</w:t>
+      </w:r>
+    </w:p>
+    <w:p>
+      <w:r>
+        <w:t xml:space="preserve">We need 3D body which can be found here </w:t>
+      </w:r>
+      <w:hyperlink r:id="rId46" w:history="1">
+        <w:r>
+          <w:rPr>
+            <w:rStyle w:val="Hyperlink"/>
+          </w:rPr>
+          <w:t>3dcontentcentral.com Buzzer CEM-1205C</w:t>
+        </w:r>
+      </w:hyperlink>
+    </w:p>
+    <w:p>
+      <w:pPr>
+        <w:keepNext/>
+        <w:jc w:val="center"/>
+      </w:pPr>
+      <w:r>
+        <w:rPr>
+          <w:noProof/>
+        </w:rPr>
+        <w:lastRenderedPageBreak/>
+        <w:drawing>
+          <wp:inline distT="0" distB="0" distL="0" distR="0" wp14:anchorId="739DF84B" wp14:editId="42F25503">
+            <wp:extent cx="2389731" cy="1800000"/>
+            <wp:effectExtent l="0" t="0" r="0" b="0"/>
+            <wp:docPr id="16" name="Picture 16"/>
+            <wp:cNvGraphicFramePr>
+              <a:graphicFrameLocks xmlns:a="http://schemas.openxmlformats.org/drawingml/2006/main" noChangeAspect="1"/>
+            </wp:cNvGraphicFramePr>
+            <a:graphic xmlns:a="http://schemas.openxmlformats.org/drawingml/2006/main">
+              <a:graphicData uri="http://schemas.openxmlformats.org/drawingml/2006/picture">
+                <pic:pic xmlns:pic="http://schemas.openxmlformats.org/drawingml/2006/picture">
+                  <pic:nvPicPr>
+                    <pic:cNvPr id="1" name=""/>
+                    <pic:cNvPicPr/>
+                  </pic:nvPicPr>
+                  <pic:blipFill>
+                    <a:blip r:embed="rId47"/>
+                    <a:stretch>
+                      <a:fillRect/>
+                    </a:stretch>
+                  </pic:blipFill>
+                  <pic:spPr>
+                    <a:xfrm>
+                      <a:off x="0" y="0"/>
+                      <a:ext cx="2389731" cy="1800000"/>
+                    </a:xfrm>
+                    <a:prstGeom prst="rect">
+                      <a:avLst/>
+                    </a:prstGeom>
+                  </pic:spPr>
+                </pic:pic>
+              </a:graphicData>
+            </a:graphic>
+          </wp:inline>
+        </w:drawing>
+      </w:r>
+    </w:p>
+    <w:p>
+      <w:pPr>
+        <w:pStyle w:val="Caption"/>
+        <w:jc w:val="center"/>
+      </w:pPr>
+      <w:r>
+        <w:t xml:space="preserve">Figure </w:t>
+      </w:r>
+      <w:r>
+        <w:fldChar w:fldCharType="begin"/>
+      </w:r>
+      <w:r>
+        <w:instrText xml:space="preserve"> SEQ Figure \* ARABIC </w:instrText>
+      </w:r>
+      <w:r>
+        <w:fldChar w:fldCharType="separate"/>
+      </w:r>
+      <w:r>
+        <w:rPr>
+          <w:noProof/>
+        </w:rPr>
+        <w:t>28</w:t>
+      </w:r>
+      <w:r>
+        <w:fldChar w:fldCharType="end"/>
+      </w:r>
+      <w:r>
+        <w:t>. 3D body of buzzer</w:t>
+      </w:r>
+    </w:p>
+    <w:p/>
+    <w:p>
+      <w:pPr>
+        <w:pStyle w:val="Heading3"/>
+      </w:pPr>
+      <w:r>
+        <w:t>Schematic Library (.SchLib)</w:t>
+      </w:r>
+    </w:p>
+    <w:p>
+      <w:pPr>
+        <w:keepNext/>
+        <w:jc w:val="center"/>
+      </w:pPr>
+      <w:r>
+        <w:rPr>
+          <w:noProof/>
+        </w:rPr>
+        <w:drawing>
+          <wp:inline distT="0" distB="0" distL="0" distR="0" wp14:anchorId="6A9535FB" wp14:editId="157179CE">
+            <wp:extent cx="1299083" cy="1800000"/>
+            <wp:effectExtent l="0" t="0" r="0" b="0"/>
+            <wp:docPr id="17" name="Picture 17"/>
+            <wp:cNvGraphicFramePr>
+              <a:graphicFrameLocks xmlns:a="http://schemas.openxmlformats.org/drawingml/2006/main" noChangeAspect="1"/>
+            </wp:cNvGraphicFramePr>
+            <a:graphic xmlns:a="http://schemas.openxmlformats.org/drawingml/2006/main">
+              <a:graphicData uri="http://schemas.openxmlformats.org/drawingml/2006/picture">
+                <pic:pic xmlns:pic="http://schemas.openxmlformats.org/drawingml/2006/picture">
+                  <pic:nvPicPr>
+                    <pic:cNvPr id="1" name=""/>
+                    <pic:cNvPicPr/>
+                  </pic:nvPicPr>
+                  <pic:blipFill>
+                    <a:blip r:embed="rId48"/>
+                    <a:stretch>
+                      <a:fillRect/>
+                    </a:stretch>
+                  </pic:blipFill>
+                  <pic:spPr>
+                    <a:xfrm>
+                      <a:off x="0" y="0"/>
+                      <a:ext cx="1299083" cy="1800000"/>
+                    </a:xfrm>
+                    <a:prstGeom prst="rect">
+                      <a:avLst/>
+                    </a:prstGeom>
+                  </pic:spPr>
+                </pic:pic>
+              </a:graphicData>
+            </a:graphic>
+          </wp:inline>
+        </w:drawing>
+      </w:r>
+    </w:p>
+    <w:p>
+      <w:pPr>
+        <w:pStyle w:val="Caption"/>
+        <w:jc w:val="center"/>
+      </w:pPr>
+      <w:r>
+        <w:t xml:space="preserve">Figure </w:t>
+      </w:r>
+      <w:r>
+        <w:fldChar w:fldCharType="begin"/>
+      </w:r>
+      <w:r>
+        <w:instrText xml:space="preserve"> SEQ Figure \* ARABIC </w:instrText>
+      </w:r>
+      <w:r>
+        <w:fldChar w:fldCharType="separate"/>
+      </w:r>
+      <w:r>
+        <w:rPr>
+          <w:noProof/>
+        </w:rPr>
+        <w:t>29</w:t>
+      </w:r>
+      <w:r>
+        <w:fldChar w:fldCharType="end"/>
+      </w:r>
+      <w:r>
+        <w:t>. Schematic of buzzer</w:t>
+      </w:r>
+    </w:p>
+    <w:p/>
+    <w:p/>
+    <w:p/>
+    <w:p/>
+    <w:p/>
+    <w:p/>
+    <w:p/>
+    <w:p>
+      <w:pPr>
+        <w:pStyle w:val="Heading2"/>
+      </w:pPr>
+      <w:r>
+        <w:lastRenderedPageBreak/>
+        <w:t>Female Header 1x3, 1x4, 1x5</w:t>
+      </w:r>
+    </w:p>
+    <w:p>
+      <w:pPr>
+        <w:pStyle w:val="Heading3"/>
+      </w:pPr>
+      <w:r>
+        <w:t>PCB Library (.PcbLib)</w:t>
+      </w:r>
+    </w:p>
+    <w:p>
+      <w:pPr>
+        <w:keepNext/>
+        <w:jc w:val="center"/>
+      </w:pPr>
+      <w:r>
+        <w:rPr>
+          <w:noProof/>
+        </w:rPr>
+        <w:drawing>
+          <wp:inline distT="0" distB="0" distL="0" distR="0" wp14:anchorId="49DE237F" wp14:editId="0E92A906">
+            <wp:extent cx="2409970" cy="2160000"/>
+            <wp:effectExtent l="0" t="0" r="0" b="0"/>
+            <wp:docPr id="18" name="Picture 18"/>
+            <wp:cNvGraphicFramePr>
+              <a:graphicFrameLocks xmlns:a="http://schemas.openxmlformats.org/drawingml/2006/main" noChangeAspect="1"/>
+            </wp:cNvGraphicFramePr>
+            <a:graphic xmlns:a="http://schemas.openxmlformats.org/drawingml/2006/main">
+              <a:graphicData uri="http://schemas.openxmlformats.org/drawingml/2006/picture">
+                <pic:pic xmlns:pic="http://schemas.openxmlformats.org/drawingml/2006/picture">
+                  <pic:nvPicPr>
+                    <pic:cNvPr id="1" name=""/>
+                    <pic:cNvPicPr/>
+                  </pic:nvPicPr>
+                  <pic:blipFill>
+                    <a:blip r:embed="rId49"/>
+                    <a:stretch>
+                      <a:fillRect/>
+                    </a:stretch>
+                  </pic:blipFill>
+                  <pic:spPr>
+                    <a:xfrm>
+                      <a:off x="0" y="0"/>
+                      <a:ext cx="2409970" cy="2160000"/>
+                    </a:xfrm>
+                    <a:prstGeom prst="rect">
+                      <a:avLst/>
+                    </a:prstGeom>
+                  </pic:spPr>
+                </pic:pic>
+              </a:graphicData>
+            </a:graphic>
+          </wp:inline>
+        </w:drawing>
+      </w:r>
+    </w:p>
+    <w:p>
+      <w:pPr>
+        <w:pStyle w:val="Caption"/>
+        <w:jc w:val="center"/>
+      </w:pPr>
+      <w:r>
+        <w:t xml:space="preserve">Figure </w:t>
+      </w:r>
+      <w:r>
+        <w:fldChar w:fldCharType="begin"/>
+      </w:r>
+      <w:r>
+        <w:instrText xml:space="preserve"> SEQ Figure \* ARABIC </w:instrText>
+      </w:r>
+      <w:r>
+        <w:fldChar w:fldCharType="separate"/>
+      </w:r>
+      <w:r>
+        <w:rPr>
+          <w:noProof/>
+        </w:rPr>
+        <w:t>30</w:t>
+      </w:r>
+      <w:r>
+        <w:fldChar w:fldCharType="end"/>
+      </w:r>
+      <w:r>
+        <w:t xml:space="preserve">. </w:t>
+      </w:r>
+      <w:r>
+        <w:t>Mechanical drawing</w:t>
+      </w:r>
+    </w:p>
+    <w:p/>
+    <w:p>
+      <w:pPr>
+        <w:keepNext/>
+        <w:jc w:val="center"/>
+      </w:pPr>
+      <w:r>
+        <w:rPr>
+          <w:noProof/>
+        </w:rPr>
+        <w:drawing>
+          <wp:inline distT="0" distB="0" distL="0" distR="0" wp14:anchorId="095E766C" wp14:editId="65ECCA8C">
+            <wp:extent cx="2520000" cy="1098333"/>
+            <wp:effectExtent l="0" t="0" r="0" b="6985"/>
+            <wp:docPr id="19" name="Picture 19"/>
+            <wp:cNvGraphicFramePr>
+              <a:graphicFrameLocks xmlns:a="http://schemas.openxmlformats.org/drawingml/2006/main" noChangeAspect="1"/>
+            </wp:cNvGraphicFramePr>
+            <a:graphic xmlns:a="http://schemas.openxmlformats.org/drawingml/2006/main">
+              <a:graphicData uri="http://schemas.openxmlformats.org/drawingml/2006/picture">
+                <pic:pic xmlns:pic="http://schemas.openxmlformats.org/drawingml/2006/picture">
+                  <pic:nvPicPr>
+                    <pic:cNvPr id="1" name=""/>
+                    <pic:cNvPicPr/>
+                  </pic:nvPicPr>
+                  <pic:blipFill>
+                    <a:blip r:embed="rId50"/>
+                    <a:stretch>
+                      <a:fillRect/>
+                    </a:stretch>
+                  </pic:blipFill>
+                  <pic:spPr>
+                    <a:xfrm>
+                      <a:off x="0" y="0"/>
+                      <a:ext cx="2520000" cy="1098333"/>
+                    </a:xfrm>
+                    <a:prstGeom prst="rect">
+                      <a:avLst/>
+                    </a:prstGeom>
+                  </pic:spPr>
+                </pic:pic>
+              </a:graphicData>
+            </a:graphic>
+          </wp:inline>
+        </w:drawing>
+      </w:r>
+    </w:p>
+    <w:p>
+      <w:pPr>
+        <w:pStyle w:val="Caption"/>
+        <w:jc w:val="center"/>
+      </w:pPr>
+      <w:r>
+        <w:t xml:space="preserve">Figure </w:t>
+      </w:r>
+      <w:r>
+        <w:fldChar w:fldCharType="begin"/>
+      </w:r>
+      <w:r>
+        <w:instrText xml:space="preserve"> SEQ Figure \* ARABIC </w:instrText>
+      </w:r>
+      <w:r>
+        <w:fldChar w:fldCharType="separate"/>
+      </w:r>
+      <w:r>
+        <w:rPr>
+          <w:noProof/>
+        </w:rPr>
+        <w:t>31</w:t>
+      </w:r>
+      <w:r>
+        <w:fldChar w:fldCharType="end"/>
+      </w:r>
+      <w:r>
+        <w:t xml:space="preserve">. </w:t>
+      </w:r>
+      <w:r>
+        <w:t>PCB footprint</w:t>
+      </w:r>
+    </w:p>
+    <w:p>
+      <w:pPr>
+        <w:keepNext/>
+        <w:jc w:val="center"/>
+      </w:pPr>
+      <w:r>
+        <w:rPr>
+          <w:noProof/>
+        </w:rPr>
+        <w:drawing>
+          <wp:inline distT="0" distB="0" distL="0" distR="0" wp14:anchorId="27C39076" wp14:editId="411C0163">
+            <wp:extent cx="2526409" cy="1800000"/>
+            <wp:effectExtent l="0" t="0" r="7620" b="0"/>
+            <wp:docPr id="23" name="Picture 23"/>
+            <wp:cNvGraphicFramePr>
+              <a:graphicFrameLocks xmlns:a="http://schemas.openxmlformats.org/drawingml/2006/main" noChangeAspect="1"/>
+            </wp:cNvGraphicFramePr>
+            <a:graphic xmlns:a="http://schemas.openxmlformats.org/drawingml/2006/main">
+              <a:graphicData uri="http://schemas.openxmlformats.org/drawingml/2006/picture">
+                <pic:pic xmlns:pic="http://schemas.openxmlformats.org/drawingml/2006/picture">
+                  <pic:nvPicPr>
+                    <pic:cNvPr id="1" name=""/>
+                    <pic:cNvPicPr/>
+                  </pic:nvPicPr>
+                  <pic:blipFill>
+                    <a:blip r:embed="rId51"/>
+                    <a:stretch>
+                      <a:fillRect/>
+                    </a:stretch>
+                  </pic:blipFill>
+                  <pic:spPr>
+                    <a:xfrm>
+                      <a:off x="0" y="0"/>
+                      <a:ext cx="2526409" cy="1800000"/>
+                    </a:xfrm>
+                    <a:prstGeom prst="rect">
+                      <a:avLst/>
+                    </a:prstGeom>
+                  </pic:spPr>
+                </pic:pic>
+              </a:graphicData>
+            </a:graphic>
+          </wp:inline>
+        </w:drawing>
+      </w:r>
+    </w:p>
+    <w:p>
+      <w:pPr>
+        <w:pStyle w:val="Caption"/>
+        <w:jc w:val="center"/>
+      </w:pPr>
+      <w:r>
+        <w:t xml:space="preserve">Figure </w:t>
+      </w:r>
+      <w:r>
+        <w:fldChar w:fldCharType="begin"/>
+      </w:r>
+      <w:r>
+        <w:instrText xml:space="preserve"> SEQ Figure \* ARABIC </w:instrText>
+      </w:r>
+      <w:r>
+        <w:fldChar w:fldCharType="separate"/>
+      </w:r>
+      <w:r>
+        <w:rPr>
+          <w:noProof/>
+        </w:rPr>
+        <w:t>32</w:t>
+      </w:r>
+      <w:r>
+        <w:fldChar w:fldCharType="end"/>
+      </w:r>
+      <w:r>
+        <w:t>. 3D body of 1x3 header</w:t>
+      </w:r>
+    </w:p>
+    <w:p/>
+    <w:p/>
+    <w:p>
+      <w:r>
+        <w:lastRenderedPageBreak/>
+        <w:t xml:space="preserve">We can also design 1x4 and 1x5 header </w:t>
+      </w:r>
+      <w:r>
+        <w:t xml:space="preserve">the </w:t>
+      </w:r>
+      <w:r>
+        <w:t>same way</w:t>
+      </w:r>
+      <w:r>
+        <w:t>.</w:t>
+      </w:r>
+    </w:p>
+    <w:p>
+      <w:pPr>
+        <w:keepNext/>
+        <w:jc w:val="center"/>
+      </w:pPr>
+      <w:r>
+        <w:rPr>
+          <w:noProof/>
+        </w:rPr>
+        <w:drawing>
+          <wp:inline distT="0" distB="0" distL="0" distR="0" wp14:anchorId="34DCB0E4" wp14:editId="2A68AE8B">
+            <wp:extent cx="3024000" cy="1096327"/>
+            <wp:effectExtent l="0" t="0" r="5080" b="8890"/>
+            <wp:docPr id="24" name="Picture 24"/>
+            <wp:cNvGraphicFramePr>
+              <a:graphicFrameLocks xmlns:a="http://schemas.openxmlformats.org/drawingml/2006/main" noChangeAspect="1"/>
+            </wp:cNvGraphicFramePr>
+            <a:graphic xmlns:a="http://schemas.openxmlformats.org/drawingml/2006/main">
+              <a:graphicData uri="http://schemas.openxmlformats.org/drawingml/2006/picture">
+                <pic:pic xmlns:pic="http://schemas.openxmlformats.org/drawingml/2006/picture">
+                  <pic:nvPicPr>
+                    <pic:cNvPr id="1" name=""/>
+                    <pic:cNvPicPr/>
+                  </pic:nvPicPr>
+                  <pic:blipFill>
+                    <a:blip r:embed="rId52"/>
+                    <a:stretch>
+                      <a:fillRect/>
+                    </a:stretch>
+                  </pic:blipFill>
+                  <pic:spPr>
+                    <a:xfrm>
+                      <a:off x="0" y="0"/>
+                      <a:ext cx="3024000" cy="1096327"/>
+                    </a:xfrm>
+                    <a:prstGeom prst="rect">
+                      <a:avLst/>
+                    </a:prstGeom>
+                  </pic:spPr>
+                </pic:pic>
+              </a:graphicData>
+            </a:graphic>
+          </wp:inline>
+        </w:drawing>
+      </w:r>
+    </w:p>
+    <w:p>
+      <w:pPr>
+        <w:pStyle w:val="Caption"/>
+        <w:jc w:val="center"/>
+      </w:pPr>
+      <w:r>
+        <w:t xml:space="preserve">Figure </w:t>
+      </w:r>
+      <w:r>
+        <w:fldChar w:fldCharType="begin"/>
+      </w:r>
+      <w:r>
+        <w:instrText xml:space="preserve"> SEQ Figure \* ARABIC </w:instrText>
+      </w:r>
+      <w:r>
+        <w:fldChar w:fldCharType="separate"/>
+      </w:r>
+      <w:r>
+        <w:rPr>
+          <w:noProof/>
+        </w:rPr>
+        <w:t>33</w:t>
+      </w:r>
+      <w:r>
+        <w:fldChar w:fldCharType="end"/>
+      </w:r>
+      <w:r>
+        <w:t>. 1x4 header</w:t>
+      </w:r>
+    </w:p>
+    <w:p>
+      <w:pPr>
+        <w:keepNext/>
+        <w:jc w:val="center"/>
+      </w:pPr>
+      <w:r>
+        <w:rPr>
+          <w:noProof/>
+        </w:rPr>
+        <w:drawing>
+          <wp:inline distT="0" distB="0" distL="0" distR="0" wp14:anchorId="465E919B" wp14:editId="7F065335">
+            <wp:extent cx="3492000" cy="939591"/>
+            <wp:effectExtent l="0" t="0" r="0" b="0"/>
+            <wp:docPr id="25" name="Picture 25"/>
+            <wp:cNvGraphicFramePr>
+              <a:graphicFrameLocks xmlns:a="http://schemas.openxmlformats.org/drawingml/2006/main" noChangeAspect="1"/>
+            </wp:cNvGraphicFramePr>
+            <a:graphic xmlns:a="http://schemas.openxmlformats.org/drawingml/2006/main">
+              <a:graphicData uri="http://schemas.openxmlformats.org/drawingml/2006/picture">
+                <pic:pic xmlns:pic="http://schemas.openxmlformats.org/drawingml/2006/picture">
+                  <pic:nvPicPr>
+                    <pic:cNvPr id="1" name=""/>
+                    <pic:cNvPicPr/>
+                  </pic:nvPicPr>
+                  <pic:blipFill>
+                    <a:blip r:embed="rId53"/>
+                    <a:stretch>
+                      <a:fillRect/>
+                    </a:stretch>
+                  </pic:blipFill>
+                  <pic:spPr>
+                    <a:xfrm>
+                      <a:off x="0" y="0"/>
+                      <a:ext cx="3492000" cy="939591"/>
+                    </a:xfrm>
+                    <a:prstGeom prst="rect">
+                      <a:avLst/>
+                    </a:prstGeom>
+                  </pic:spPr>
+                </pic:pic>
+              </a:graphicData>
+            </a:graphic>
+          </wp:inline>
+        </w:drawing>
+      </w:r>
+    </w:p>
+    <w:p>
+      <w:pPr>
+        <w:pStyle w:val="Caption"/>
+        <w:jc w:val="center"/>
+      </w:pPr>
+      <w:r>
+        <w:t xml:space="preserve">Figure </w:t>
+      </w:r>
+      <w:r>
+        <w:fldChar w:fldCharType="begin"/>
+      </w:r>
+      <w:r>
+        <w:instrText xml:space="preserve"> SEQ Figure \* ARABIC </w:instrText>
+      </w:r>
+      <w:r>
+        <w:fldChar w:fldCharType="separate"/>
+      </w:r>
+      <w:r>
+        <w:rPr>
+          <w:noProof/>
+        </w:rPr>
+        <w:t>34</w:t>
+      </w:r>
+      <w:r>
+        <w:fldChar w:fldCharType="end"/>
+      </w:r>
+      <w:r>
+        <w:t>. 1x5 header</w:t>
+      </w:r>
+    </w:p>
+    <w:p/>
+    <w:p>
+      <w:pPr>
+        <w:pStyle w:val="Heading3"/>
+      </w:pPr>
+      <w:r>
+        <w:t>Schematic Library (.SchLib)</w:t>
+      </w:r>
+    </w:p>
+    <w:p>
+      <w:pPr>
+        <w:keepNext/>
+        <w:jc w:val="center"/>
+      </w:pPr>
+      <w:r>
+        <w:rPr>
+          <w:noProof/>
+        </w:rPr>
+        <w:drawing>
+          <wp:inline distT="0" distB="0" distL="0" distR="0" wp14:anchorId="7EB2D57F" wp14:editId="541B0D93">
+            <wp:extent cx="2244788" cy="1800000"/>
+            <wp:effectExtent l="0" t="0" r="3175" b="0"/>
+            <wp:docPr id="21" name="Picture 21"/>
+            <wp:cNvGraphicFramePr>
+              <a:graphicFrameLocks xmlns:a="http://schemas.openxmlformats.org/drawingml/2006/main" noChangeAspect="1"/>
+            </wp:cNvGraphicFramePr>
+            <a:graphic xmlns:a="http://schemas.openxmlformats.org/drawingml/2006/main">
+              <a:graphicData uri="http://schemas.openxmlformats.org/drawingml/2006/picture">
+                <pic:pic xmlns:pic="http://schemas.openxmlformats.org/drawingml/2006/picture">
+                  <pic:nvPicPr>
+                    <pic:cNvPr id="1" name=""/>
+                    <pic:cNvPicPr/>
+                  </pic:nvPicPr>
+                  <pic:blipFill>
+                    <a:blip r:embed="rId54"/>
+                    <a:stretch>
+                      <a:fillRect/>
+                    </a:stretch>
+                  </pic:blipFill>
+                  <pic:spPr>
+                    <a:xfrm>
+                      <a:off x="0" y="0"/>
+                      <a:ext cx="2244788" cy="1800000"/>
+                    </a:xfrm>
+                    <a:prstGeom prst="rect">
+                      <a:avLst/>
+                    </a:prstGeom>
+                  </pic:spPr>
+                </pic:pic>
+              </a:graphicData>
+            </a:graphic>
+          </wp:inline>
+        </w:drawing>
+      </w:r>
+    </w:p>
+    <w:p>
+      <w:pPr>
+        <w:pStyle w:val="Caption"/>
+        <w:jc w:val="center"/>
+      </w:pPr>
+      <w:r>
+        <w:t xml:space="preserve">Figure </w:t>
+      </w:r>
+      <w:r>
+        <w:fldChar w:fldCharType="begin"/>
+      </w:r>
+      <w:r>
+        <w:instrText xml:space="preserve"> SEQ Figure \* ARABIC </w:instrText>
+      </w:r>
+      <w:r>
+        <w:fldChar w:fldCharType="separate"/>
+      </w:r>
+      <w:r>
+        <w:rPr>
+          <w:noProof/>
+        </w:rPr>
+        <w:t>35</w:t>
+      </w:r>
+      <w:r>
+        <w:fldChar w:fldCharType="end"/>
+      </w:r>
+      <w:r>
+        <w:t>. Schematic of 1x3 header</w:t>
+      </w:r>
+    </w:p>
+    <w:p>
+      <w:pPr>
+        <w:keepNext/>
+        <w:jc w:val="center"/>
+      </w:pPr>
+      <w:r>
+        <w:rPr>
+          <w:noProof/>
+        </w:rPr>
+        <w:lastRenderedPageBreak/>
+        <w:drawing>
+          <wp:inline distT="0" distB="0" distL="0" distR="0" wp14:anchorId="0B400ABB" wp14:editId="32720EAF">
+            <wp:extent cx="1711927" cy="1800000"/>
+            <wp:effectExtent l="0" t="0" r="3175" b="0"/>
+            <wp:docPr id="26" name="Picture 26"/>
+            <wp:cNvGraphicFramePr>
+              <a:graphicFrameLocks xmlns:a="http://schemas.openxmlformats.org/drawingml/2006/main" noChangeAspect="1"/>
+            </wp:cNvGraphicFramePr>
+            <a:graphic xmlns:a="http://schemas.openxmlformats.org/drawingml/2006/main">
+              <a:graphicData uri="http://schemas.openxmlformats.org/drawingml/2006/picture">
+                <pic:pic xmlns:pic="http://schemas.openxmlformats.org/drawingml/2006/picture">
+                  <pic:nvPicPr>
+                    <pic:cNvPr id="1" name=""/>
+                    <pic:cNvPicPr/>
+                  </pic:nvPicPr>
+                  <pic:blipFill>
+                    <a:blip r:embed="rId55"/>
+                    <a:stretch>
+                      <a:fillRect/>
+                    </a:stretch>
+                  </pic:blipFill>
+                  <pic:spPr>
+                    <a:xfrm>
+                      <a:off x="0" y="0"/>
+                      <a:ext cx="1711927" cy="1800000"/>
+                    </a:xfrm>
+                    <a:prstGeom prst="rect">
+                      <a:avLst/>
+                    </a:prstGeom>
+                  </pic:spPr>
+                </pic:pic>
+              </a:graphicData>
+            </a:graphic>
+          </wp:inline>
+        </w:drawing>
+      </w:r>
+    </w:p>
+    <w:p>
+      <w:pPr>
+        <w:pStyle w:val="Caption"/>
+        <w:jc w:val="center"/>
+      </w:pPr>
+      <w:r>
+        <w:t xml:space="preserve">Figure </w:t>
+      </w:r>
+      <w:r>
+        <w:fldChar w:fldCharType="begin"/>
+      </w:r>
+      <w:r>
+        <w:instrText xml:space="preserve"> SEQ Figure \* ARABIC </w:instrText>
+      </w:r>
+      <w:r>
+        <w:fldChar w:fldCharType="separate"/>
+      </w:r>
+      <w:r>
+        <w:rPr>
+          <w:noProof/>
+        </w:rPr>
+        <w:t>36</w:t>
+      </w:r>
+      <w:r>
+        <w:fldChar w:fldCharType="end"/>
+      </w:r>
+      <w:r>
+        <w:t>. Schematic of 1x4 header</w:t>
+      </w:r>
+    </w:p>
+    <w:p>
+      <w:pPr>
+        <w:keepNext/>
+        <w:jc w:val="center"/>
+      </w:pPr>
+      <w:r>
+        <w:rPr>
+          <w:noProof/>
+        </w:rPr>
+        <w:drawing>
+          <wp:inline distT="0" distB="0" distL="0" distR="0" wp14:anchorId="68142143" wp14:editId="6BE37EDF">
+            <wp:extent cx="1543750" cy="1800000"/>
+            <wp:effectExtent l="0" t="0" r="0" b="0"/>
+            <wp:docPr id="27" name="Picture 27"/>
+            <wp:cNvGraphicFramePr>
+              <a:graphicFrameLocks xmlns:a="http://schemas.openxmlformats.org/drawingml/2006/main" noChangeAspect="1"/>
+            </wp:cNvGraphicFramePr>
+            <a:graphic xmlns:a="http://schemas.openxmlformats.org/drawingml/2006/main">
+              <a:graphicData uri="http://schemas.openxmlformats.org/drawingml/2006/picture">
+                <pic:pic xmlns:pic="http://schemas.openxmlformats.org/drawingml/2006/picture">
+                  <pic:nvPicPr>
+                    <pic:cNvPr id="1" name=""/>
+                    <pic:cNvPicPr/>
+                  </pic:nvPicPr>
+                  <pic:blipFill>
+                    <a:blip r:embed="rId56"/>
+                    <a:stretch>
+                      <a:fillRect/>
+                    </a:stretch>
+                  </pic:blipFill>
+                  <pic:spPr>
+                    <a:xfrm>
+                      <a:off x="0" y="0"/>
+                      <a:ext cx="1543750" cy="1800000"/>
+                    </a:xfrm>
+                    <a:prstGeom prst="rect">
+                      <a:avLst/>
+                    </a:prstGeom>
+                  </pic:spPr>
+                </pic:pic>
+              </a:graphicData>
+            </a:graphic>
+          </wp:inline>
+        </w:drawing>
+      </w:r>
+    </w:p>
+    <w:p>
+      <w:pPr>
+        <w:pStyle w:val="Caption"/>
+        <w:jc w:val="center"/>
+      </w:pPr>
+      <w:r>
+        <w:t xml:space="preserve">Figure </w:t>
+      </w:r>
+      <w:r>
+        <w:fldChar w:fldCharType="begin"/>
+      </w:r>
+      <w:r>
+        <w:instrText xml:space="preserve"> SEQ Figure \* ARABIC </w:instrText>
+      </w:r>
+      <w:r>
+        <w:fldChar w:fldCharType="separate"/>
+      </w:r>
+      <w:r>
+        <w:rPr>
+          <w:noProof/>
+        </w:rPr>
+        <w:t>37</w:t>
+      </w:r>
+      <w:r>
+        <w:fldChar w:fldCharType="end"/>
+      </w:r>
+      <w:r>
+        <w:t>. Schematic of 1x5 header</w:t>
+      </w:r>
+    </w:p>
+    <w:p/>
+    <w:p/>
+    <w:p/>
+    <w:p/>
+    <w:p/>
+    <w:p/>
+    <w:p/>
+    <w:p/>
+    <w:p/>
+    <w:p>
+      <w:pPr>
+        <w:pStyle w:val="Heading2"/>
+      </w:pPr>
+      <w:r>
+        <w:lastRenderedPageBreak/>
+        <w:t>SMD Capacitors</w:t>
+      </w:r>
+    </w:p>
+    <w:p>
+      <w:pPr>
+        <w:pStyle w:val="Heading3"/>
+      </w:pPr>
+      <w:r>
+        <w:t>PCB Library (.PcbLib)</w:t>
+      </w:r>
+    </w:p>
+    <w:p>
+      <w:r>
+        <w:t>I will use SMD type of capacitors in the PCB design, which is easy to use and suitable.</w:t>
+      </w:r>
+    </w:p>
+    <w:p>
+      <w:r>
+        <w:t>I will design 10µF, 0.1µF, 2.2nF, 330nF, 16pF</w:t>
+      </w:r>
+      <w:r>
+        <w:t>. They are all SMD</w:t>
+      </w:r>
+      <w:r>
+        <w:t xml:space="preserve"> package</w:t>
+      </w:r>
+      <w:r>
+        <w:t xml:space="preserve"> capacitors, so I will show one design for all of them, appl</w:t>
+      </w:r>
+      <w:r>
+        <w:t>ies</w:t>
+      </w:r>
+      <w:r>
+        <w:t xml:space="preserve"> to others.</w:t>
+      </w:r>
+      <w:r>
+        <w:tab/>
+      </w:r>
+    </w:p>
+    <w:p>
+      <w:pPr>
+        <w:keepNext/>
+        <w:jc w:val="center"/>
+      </w:pPr>
+      <w:r>
+        <w:rPr>
+          <w:noProof/>
+        </w:rPr>
+        <w:drawing>
+          <wp:inline distT="0" distB="0" distL="0" distR="0" wp14:anchorId="56C5F0BF" wp14:editId="11EEB085">
+            <wp:extent cx="2215385" cy="1800000"/>
+            <wp:effectExtent l="0" t="0" r="0" b="0"/>
+            <wp:docPr id="34" name="Picture 34"/>
+            <wp:cNvGraphicFramePr>
+              <a:graphicFrameLocks xmlns:a="http://schemas.openxmlformats.org/drawingml/2006/main" noChangeAspect="1"/>
+            </wp:cNvGraphicFramePr>
+            <a:graphic xmlns:a="http://schemas.openxmlformats.org/drawingml/2006/main">
+              <a:graphicData uri="http://schemas.openxmlformats.org/drawingml/2006/picture">
+                <pic:pic xmlns:pic="http://schemas.openxmlformats.org/drawingml/2006/picture">
+                  <pic:nvPicPr>
+                    <pic:cNvPr id="1" name=""/>
+                    <pic:cNvPicPr/>
+                  </pic:nvPicPr>
+                  <pic:blipFill>
+                    <a:blip r:embed="rId57"/>
+                    <a:stretch>
+                      <a:fillRect/>
+                    </a:stretch>
+                  </pic:blipFill>
+                  <pic:spPr>
+                    <a:xfrm>
+                      <a:off x="0" y="0"/>
+                      <a:ext cx="2215385" cy="1800000"/>
+                    </a:xfrm>
+                    <a:prstGeom prst="rect">
+                      <a:avLst/>
+                    </a:prstGeom>
+                  </pic:spPr>
+                </pic:pic>
+              </a:graphicData>
+            </a:graphic>
+          </wp:inline>
+        </w:drawing>
+      </w:r>
+    </w:p>
+    <w:p>
+      <w:pPr>
+        <w:pStyle w:val="Caption"/>
+        <w:jc w:val="center"/>
+      </w:pPr>
+      <w:r>
+        <w:t xml:space="preserve">Figure </w:t>
+      </w:r>
+      <w:r>
+        <w:fldChar w:fldCharType="begin"/>
+      </w:r>
+      <w:r>
+        <w:instrText xml:space="preserve"> SEQ Figure \* ARABIC </w:instrText>
+      </w:r>
+      <w:r>
+        <w:fldChar w:fldCharType="separate"/>
+      </w:r>
+      <w:r>
+        <w:rPr>
+          <w:noProof/>
+        </w:rPr>
+        <w:t>38</w:t>
+      </w:r>
+      <w:r>
+        <w:fldChar w:fldCharType="end"/>
+      </w:r>
+      <w:r>
+        <w:t>. Mechanical drawing of SMD capacitor</w:t>
+      </w:r>
+    </w:p>
+    <w:p>
+      <w:pPr>
+        <w:keepNext/>
+        <w:jc w:val="center"/>
+      </w:pPr>
+      <w:r>
+        <w:rPr>
+          <w:noProof/>
+        </w:rPr>
+        <w:drawing>
+          <wp:inline distT="0" distB="0" distL="0" distR="0" wp14:anchorId="782ED4A7" wp14:editId="20394984">
+            <wp:extent cx="5760720" cy="1417320"/>
+            <wp:effectExtent l="0" t="0" r="0" b="0"/>
+            <wp:docPr id="41" name="Picture 41"/>
+            <wp:cNvGraphicFramePr>
+              <a:graphicFrameLocks xmlns:a="http://schemas.openxmlformats.org/drawingml/2006/main" noChangeAspect="1"/>
+            </wp:cNvGraphicFramePr>
+            <a:graphic xmlns:a="http://schemas.openxmlformats.org/drawingml/2006/main">
+              <a:graphicData uri="http://schemas.openxmlformats.org/drawingml/2006/picture">
+                <pic:pic xmlns:pic="http://schemas.openxmlformats.org/drawingml/2006/picture">
+                  <pic:nvPicPr>
+                    <pic:cNvPr id="1" name=""/>
+                    <pic:cNvPicPr/>
+                  </pic:nvPicPr>
+                  <pic:blipFill>
+                    <a:blip r:embed="rId58"/>
+                    <a:stretch>
+                      <a:fillRect/>
+                    </a:stretch>
+                  </pic:blipFill>
+                  <pic:spPr>
+                    <a:xfrm>
+                      <a:off x="0" y="0"/>
+                      <a:ext cx="5760720" cy="1417320"/>
+                    </a:xfrm>
+                    <a:prstGeom prst="rect">
+                      <a:avLst/>
+                    </a:prstGeom>
+                  </pic:spPr>
+                </pic:pic>
+              </a:graphicData>
+            </a:graphic>
+          </wp:inline>
+        </w:drawing>
+      </w:r>
+    </w:p>
+    <w:p>
+      <w:pPr>
+        <w:pStyle w:val="Caption"/>
+        <w:jc w:val="center"/>
+      </w:pPr>
+      <w:r>
+        <w:t xml:space="preserve">Figure </w:t>
+      </w:r>
+      <w:r>
+        <w:fldChar w:fldCharType="begin"/>
+      </w:r>
+      <w:r>
+        <w:instrText xml:space="preserve"> SEQ Figure \* ARABIC </w:instrText>
+      </w:r>
+      <w:r>
+        <w:fldChar w:fldCharType="separate"/>
+      </w:r>
+      <w:r>
+        <w:rPr>
+          <w:noProof/>
+        </w:rPr>
+        <w:t>39</w:t>
+      </w:r>
+      <w:r>
+        <w:fldChar w:fldCharType="end"/>
+      </w:r>
+      <w:r>
+        <w:t>. Dimensions of SMD package 1206 type</w:t>
+      </w:r>
+    </w:p>
+    <w:p>
+      <w:pPr>
+        <w:keepNext/>
+        <w:jc w:val="center"/>
+      </w:pPr>
+      <w:r>
+        <w:rPr>
+          <w:noProof/>
+        </w:rPr>
+        <w:drawing>
+          <wp:inline distT="0" distB="0" distL="0" distR="0" wp14:anchorId="6B69C0AF" wp14:editId="0AF9E7B3">
+            <wp:extent cx="3276341" cy="1800000"/>
+            <wp:effectExtent l="0" t="0" r="635" b="0"/>
+            <wp:docPr id="44" name="Picture 44"/>
+            <wp:cNvGraphicFramePr>
+              <a:graphicFrameLocks xmlns:a="http://schemas.openxmlformats.org/drawingml/2006/main" noChangeAspect="1"/>
+            </wp:cNvGraphicFramePr>
+            <a:graphic xmlns:a="http://schemas.openxmlformats.org/drawingml/2006/main">
+              <a:graphicData uri="http://schemas.openxmlformats.org/drawingml/2006/picture">
+                <pic:pic xmlns:pic="http://schemas.openxmlformats.org/drawingml/2006/picture">
+                  <pic:nvPicPr>
+                    <pic:cNvPr id="1" name=""/>
+                    <pic:cNvPicPr/>
+                  </pic:nvPicPr>
+                  <pic:blipFill>
+                    <a:blip r:embed="rId59"/>
+                    <a:stretch>
+                      <a:fillRect/>
+                    </a:stretch>
+                  </pic:blipFill>
+                  <pic:spPr>
+                    <a:xfrm>
+                      <a:off x="0" y="0"/>
+                      <a:ext cx="3276341" cy="1800000"/>
+                    </a:xfrm>
+                    <a:prstGeom prst="rect">
+                      <a:avLst/>
+                    </a:prstGeom>
+                  </pic:spPr>
+                </pic:pic>
+              </a:graphicData>
+            </a:graphic>
+          </wp:inline>
+        </w:drawing>
+      </w:r>
+    </w:p>
+    <w:p>
+      <w:pPr>
+        <w:pStyle w:val="Caption"/>
+        <w:jc w:val="center"/>
+      </w:pPr>
+      <w:r>
+        <w:t xml:space="preserve">Figure </w:t>
+      </w:r>
+      <w:r>
+        <w:fldChar w:fldCharType="begin"/>
+      </w:r>
+      <w:r>
+        <w:instrText xml:space="preserve"> SEQ Figure \* ARABIC </w:instrText>
+      </w:r>
+      <w:r>
+        <w:fldChar w:fldCharType="separate"/>
+      </w:r>
+      <w:r>
+        <w:rPr>
+          <w:noProof/>
+        </w:rPr>
+        <w:t>40</w:t>
+      </w:r>
+      <w:r>
+        <w:fldChar w:fldCharType="end"/>
+      </w:r>
+      <w:r>
+        <w:t>. PCB footprint of SMD capacitor</w:t>
+      </w:r>
+    </w:p>
+    <w:p/>
+    <w:p/>
+    <w:p/>
+    <w:p/>
+    <w:p>
+      <w:pPr>
+        <w:pStyle w:val="Heading3"/>
+      </w:pPr>
+      <w:r>
+        <w:t>Schematic Library (.SchLib)</w:t>
+      </w:r>
+    </w:p>
     <w:p/>
     <w:sectPr>
       <w:pgSz w:w="11906" w:h="16838"/>
@@ -4379,6 +6446,36 @@
   </w:num>
   <w:num w:numId="30">
     <w:abstractNumId w:val="6"/>
+  </w:num>
+  <w:num w:numId="31">
+    <w:abstractNumId w:val="4"/>
+    <w:lvlOverride w:ilvl="0">
+      <w:startOverride w:val="1"/>
+    </w:lvlOverride>
+    <w:lvlOverride w:ilvl="1">
+      <w:startOverride w:val="1"/>
+    </w:lvlOverride>
+    <w:lvlOverride w:ilvl="2">
+      <w:startOverride w:val="1"/>
+    </w:lvlOverride>
+    <w:lvlOverride w:ilvl="3">
+      <w:startOverride w:val="1"/>
+    </w:lvlOverride>
+    <w:lvlOverride w:ilvl="4">
+      <w:startOverride w:val="1"/>
+    </w:lvlOverride>
+    <w:lvlOverride w:ilvl="5">
+      <w:startOverride w:val="1"/>
+    </w:lvlOverride>
+    <w:lvlOverride w:ilvl="6">
+      <w:startOverride w:val="1"/>
+    </w:lvlOverride>
+    <w:lvlOverride w:ilvl="7">
+      <w:startOverride w:val="1"/>
+    </w:lvlOverride>
+    <w:lvlOverride w:ilvl="8">
+      <w:startOverride w:val="1"/>
+    </w:lvlOverride>
   </w:num>
 </w:numbering>
 </file>
@@ -5322,6 +7419,18 @@
       <w:shd w:val="clear" w:color="auto" w:fill="E1DFDD"/>
     </w:rPr>
   </w:style>
+  <w:style w:type="character" w:styleId="FollowedHyperlink">
+    <w:name w:val="FollowedHyperlink"/>
+    <w:basedOn w:val="DefaultParagraphFont"/>
+    <w:uiPriority w:val="99"/>
+    <w:semiHidden/>
+    <w:unhideWhenUsed/>
+    <w:rsid w:val="005F0C3F"/>
+    <w:rPr>
+      <w:color w:val="954F72" w:themeColor="followedHyperlink"/>
+      <w:u w:val="single"/>
+    </w:rPr>
+  </w:style>
 </w:styles>
 </file>
 

</xml_diff>